<commit_message>
decided to do eval as well
eval is now written up
</commit_message>
<xml_diff>
--- a/Docs/3740 group project.docx
+++ b/Docs/3740 group project.docx
@@ -1037,6 +1037,111 @@
           <w:lang w:val="en-US"/>
         </w:rPr>
         <w:t xml:space="preserve"> which converts the polynomial to sparse and runs the function again</w:t>
+      </w:r>
+    </w:p>
+    <w:p>
+      <w:pPr>
+        <w:rPr>
+          <w:sz w:val="24"/>
+          <w:szCs w:val="24"/>
+          <w:lang w:val="en-US"/>
+        </w:rPr>
+      </w:pPr>
+    </w:p>
+    <w:p>
+      <w:pPr>
+        <w:rPr>
+          <w:b/>
+          <w:bCs/>
+          <w:sz w:val="28"/>
+          <w:szCs w:val="28"/>
+          <w:lang w:val="en-US"/>
+        </w:rPr>
+      </w:pPr>
+      <w:r>
+        <w:rPr>
+          <w:b/>
+          <w:bCs/>
+          <w:sz w:val="28"/>
+          <w:szCs w:val="28"/>
+          <w:lang w:val="en-US"/>
+        </w:rPr>
+        <w:t>Eval(polynomial x)</w:t>
+      </w:r>
+    </w:p>
+    <w:p>
+      <w:pPr>
+        <w:rPr>
+          <w:sz w:val="24"/>
+          <w:szCs w:val="24"/>
+          <w:lang w:val="en-US"/>
+        </w:rPr>
+      </w:pPr>
+      <w:r>
+        <w:rPr>
+          <w:sz w:val="24"/>
+          <w:szCs w:val="24"/>
+          <w:lang w:val="en-US"/>
+        </w:rPr>
+        <w:t>Polynomial is the polynomial you want to evaluate, k is what you want to evaluate it at can take in any list but will convert to sparse before evaluation</w:t>
+      </w:r>
+    </w:p>
+    <w:p>
+      <w:pPr>
+        <w:rPr>
+          <w:sz w:val="24"/>
+          <w:szCs w:val="24"/>
+          <w:lang w:val="en-US"/>
+        </w:rPr>
+      </w:pPr>
+      <w:r>
+        <w:rPr>
+          <w:sz w:val="24"/>
+          <w:szCs w:val="24"/>
+          <w:lang w:val="en-US"/>
+        </w:rPr>
+        <w:t xml:space="preserve">First checks if the polynomial is empty, if it is return 0, if it is not empty it will check if its dense if it is dense returns </w:t>
+      </w:r>
+      <w:r>
+        <w:rPr>
+          <w:sz w:val="24"/>
+          <w:szCs w:val="24"/>
+          <w:lang w:val="en-US"/>
+        </w:rPr>
+        <w:t>(eval (to-sparse polynomial 0) k)</w:t>
+      </w:r>
+      <w:r>
+        <w:rPr>
+          <w:sz w:val="24"/>
+          <w:szCs w:val="24"/>
+          <w:lang w:val="en-US"/>
+        </w:rPr>
+        <w:t xml:space="preserve">, which converts it to sparse and runs the program again. </w:t>
+      </w:r>
+    </w:p>
+    <w:p>
+      <w:pPr>
+        <w:rPr>
+          <w:sz w:val="24"/>
+          <w:szCs w:val="24"/>
+          <w:lang w:val="en-US"/>
+        </w:rPr>
+      </w:pPr>
+      <w:r>
+        <w:rPr>
+          <w:sz w:val="24"/>
+          <w:szCs w:val="24"/>
+          <w:lang w:val="en-US"/>
+        </w:rPr>
+        <w:t xml:space="preserve">If the polynomial is sparse then applys an equation to all items in the list, this takes the k value and applys it into our polynomial, then it will run through the equation starting with </w:t>
+      </w:r>
+      <w:r>
+        <w:rPr>
+          <w:sz w:val="24"/>
+          <w:szCs w:val="24"/>
+          <w:lang w:val="en-US"/>
+        </w:rPr>
+        <w:t>powers, then multiplication and finally addition, after it returns the int.</w:t>
       </w:r>
     </w:p>
     <w:sectPr>

</xml_diff>